<commit_message>
modifying and beautifying the report
</commit_message>
<xml_diff>
--- a/Report for Project 1 New Format.docx
+++ b/Report for Project 1 New Format.docx
@@ -54,11 +54,27 @@
           <w:sz w:val="24"/>
           <w:szCs w:val="24"/>
         </w:rPr>
-        <w:t xml:space="preserve">The First dataset, </w:t>
+        <w:t xml:space="preserve">The </w:t>
+      </w:r>
+      <w:r>
+        <w:rPr>
+          <w:sz w:val="24"/>
+          <w:szCs w:val="24"/>
+        </w:rPr>
+        <w:t>f</w:t>
+      </w:r>
+      <w:r>
+        <w:rPr>
+          <w:sz w:val="24"/>
+          <w:szCs w:val="24"/>
+        </w:rPr>
+        <w:t xml:space="preserve">irst dataset, </w:t>
       </w:r>
       <w:proofErr w:type="spellStart"/>
       <w:r>
         <w:rPr>
+          <w:i/>
+          <w:iCs/>
           <w:sz w:val="24"/>
           <w:szCs w:val="24"/>
         </w:rPr>
@@ -77,22 +93,38 @@
           <w:sz w:val="24"/>
           <w:szCs w:val="24"/>
         </w:rPr>
-        <w:t xml:space="preserve">The Second dataset, </w:t>
+        <w:t>t</w:t>
+      </w:r>
+      <w:r>
+        <w:rPr>
+          <w:sz w:val="24"/>
+          <w:szCs w:val="24"/>
+        </w:rPr>
+        <w:t xml:space="preserve">he </w:t>
+      </w:r>
+      <w:r>
+        <w:rPr>
+          <w:sz w:val="24"/>
+          <w:szCs w:val="24"/>
+        </w:rPr>
+        <w:t>s</w:t>
+      </w:r>
+      <w:r>
+        <w:rPr>
+          <w:sz w:val="24"/>
+          <w:szCs w:val="24"/>
+        </w:rPr>
+        <w:t xml:space="preserve">econd dataset, </w:t>
       </w:r>
       <w:proofErr w:type="spellStart"/>
       <w:r>
         <w:rPr>
-          <w:sz w:val="24"/>
-          <w:szCs w:val="24"/>
-        </w:rPr>
-        <w:t>demographics_da</w:t>
-      </w:r>
-      <w:r>
-        <w:rPr>
-          <w:sz w:val="24"/>
-          <w:szCs w:val="24"/>
-        </w:rPr>
-        <w:t>ta</w:t>
+          <w:i/>
+          <w:iCs/>
+          <w:sz w:val="24"/>
+          <w:szCs w:val="24"/>
+        </w:rPr>
+        <w:t>demographics_data</w:t>
       </w:r>
       <w:proofErr w:type="spellEnd"/>
       <w:r>
@@ -100,7 +132,113 @@
           <w:sz w:val="24"/>
           <w:szCs w:val="24"/>
         </w:rPr>
-        <w:t xml:space="preserve"> provides a detailed look at the collected data</w:t>
+        <w:t xml:space="preserve"> provides a detailed look at the collected data.</w:t>
+      </w:r>
+      <w:r>
+        <w:rPr>
+          <w:sz w:val="24"/>
+          <w:szCs w:val="24"/>
+        </w:rPr>
+        <w:t xml:space="preserve"> Since the two datasets needed to be merged to carry out further analysis, reshaping was necessary. This was achieved by reshaping the </w:t>
+      </w:r>
+      <w:proofErr w:type="spellStart"/>
+      <w:r>
+        <w:rPr>
+          <w:i/>
+          <w:iCs/>
+          <w:sz w:val="24"/>
+          <w:szCs w:val="24"/>
+        </w:rPr>
+        <w:t>election_</w:t>
+      </w:r>
+      <w:r>
+        <w:rPr>
+          <w:i/>
+          <w:iCs/>
+          <w:sz w:val="24"/>
+          <w:szCs w:val="24"/>
+        </w:rPr>
+        <w:t>data</w:t>
+      </w:r>
+      <w:proofErr w:type="spellEnd"/>
+      <w:r>
+        <w:rPr>
+          <w:sz w:val="24"/>
+          <w:szCs w:val="24"/>
+        </w:rPr>
+        <w:t xml:space="preserve"> to the wide format, using </w:t>
+      </w:r>
+      <w:proofErr w:type="spellStart"/>
+      <w:r>
+        <w:rPr>
+          <w:b/>
+          <w:bCs/>
+          <w:sz w:val="24"/>
+          <w:szCs w:val="24"/>
+        </w:rPr>
+        <w:t>pivot_table</w:t>
+      </w:r>
+      <w:proofErr w:type="spellEnd"/>
+      <w:r>
+        <w:rPr>
+          <w:sz w:val="24"/>
+          <w:szCs w:val="24"/>
+        </w:rPr>
+        <w:t xml:space="preserve"> function of pandas. On reshaping the </w:t>
+      </w:r>
+      <w:proofErr w:type="spellStart"/>
+      <w:r>
+        <w:rPr>
+          <w:i/>
+          <w:iCs/>
+          <w:sz w:val="24"/>
+          <w:szCs w:val="24"/>
+        </w:rPr>
+        <w:t>election_</w:t>
+      </w:r>
+      <w:r>
+        <w:rPr>
+          <w:i/>
+          <w:iCs/>
+          <w:sz w:val="24"/>
+          <w:szCs w:val="24"/>
+        </w:rPr>
+        <w:t>data</w:t>
+      </w:r>
+      <w:proofErr w:type="spellEnd"/>
+      <w:r>
+        <w:rPr>
+          <w:sz w:val="24"/>
+          <w:szCs w:val="24"/>
+        </w:rPr>
+        <w:t xml:space="preserve">, we got a dataset of </w:t>
+      </w:r>
+      <w:r>
+        <w:rPr>
+          <w:i/>
+          <w:iCs/>
+          <w:sz w:val="24"/>
+          <w:szCs w:val="24"/>
+        </w:rPr>
+        <w:t xml:space="preserve">1205 </w:t>
+      </w:r>
+      <w:r>
+        <w:rPr>
+          <w:i/>
+          <w:iCs/>
+          <w:sz w:val="24"/>
+          <w:szCs w:val="24"/>
+        </w:rPr>
+        <w:t xml:space="preserve">rows </w:t>
+      </w:r>
+      <w:r>
+        <w:rPr>
+          <w:i/>
+          <w:iCs/>
+          <w:sz w:val="24"/>
+          <w:szCs w:val="24"/>
+        </w:rPr>
+        <w:t>X 6 columns</w:t>
       </w:r>
       <w:r>
         <w:rPr>
@@ -109,41 +247,38 @@
         </w:rPr>
         <w:t>.</w:t>
       </w:r>
-      <w:r>
-        <w:rPr>
-          <w:sz w:val="24"/>
-          <w:szCs w:val="24"/>
-        </w:rPr>
-        <w:t xml:space="preserve"> Since the two datasets needed to be merged for to carry out further analysis, reshaping was necessary. This was achieved by r</w:t>
-      </w:r>
-      <w:r>
-        <w:rPr>
-          <w:sz w:val="24"/>
-          <w:szCs w:val="24"/>
-        </w:rPr>
-        <w:t>eshap</w:t>
-      </w:r>
-      <w:r>
-        <w:rPr>
-          <w:sz w:val="24"/>
-          <w:szCs w:val="24"/>
-        </w:rPr>
-        <w:t>ing</w:t>
-      </w:r>
-      <w:r>
-        <w:rPr>
-          <w:sz w:val="24"/>
-          <w:szCs w:val="24"/>
-        </w:rPr>
-        <w:t xml:space="preserve"> the data to the wide format, using </w:t>
+    </w:p>
+    <w:p>
+      <w:pPr>
+        <w:rPr>
+          <w:sz w:val="24"/>
+          <w:szCs w:val="24"/>
+        </w:rPr>
+      </w:pPr>
+    </w:p>
+    <w:p>
+      <w:pPr>
+        <w:rPr>
+          <w:sz w:val="24"/>
+          <w:szCs w:val="24"/>
+        </w:rPr>
+      </w:pPr>
+      <w:r>
+        <w:rPr>
+          <w:sz w:val="24"/>
+          <w:szCs w:val="24"/>
+        </w:rPr>
+        <w:t xml:space="preserve">Before merging the datasets however, we have to make sure the data is consistent. The first inconsistency is present in the column State. We created a dictionary with the key as the acronym for the state and the values are the full form of the states and stored it in a file named </w:t>
       </w:r>
       <w:proofErr w:type="spellStart"/>
       <w:r>
         <w:rPr>
-          <w:sz w:val="24"/>
-          <w:szCs w:val="24"/>
-        </w:rPr>
-        <w:t>pivot_table</w:t>
+          <w:i/>
+          <w:iCs/>
+          <w:sz w:val="24"/>
+          <w:szCs w:val="24"/>
+        </w:rPr>
+        <w:t>state_map</w:t>
       </w:r>
       <w:proofErr w:type="spellEnd"/>
       <w:r>
@@ -151,40 +286,38 @@
           <w:sz w:val="24"/>
           <w:szCs w:val="24"/>
         </w:rPr>
-        <w:t xml:space="preserve"> function of pandas. On reshaping the data, we got a dataset of 1205 X 6 columns.</w:t>
-      </w:r>
-    </w:p>
-    <w:p>
-      <w:pPr>
-        <w:rPr>
-          <w:sz w:val="24"/>
-          <w:szCs w:val="24"/>
-        </w:rPr>
-      </w:pPr>
-    </w:p>
-    <w:p>
-      <w:pPr>
-        <w:rPr>
-          <w:sz w:val="24"/>
-          <w:szCs w:val="24"/>
-        </w:rPr>
-      </w:pPr>
-      <w:r>
-        <w:rPr>
-          <w:sz w:val="24"/>
-          <w:szCs w:val="24"/>
-        </w:rPr>
-        <w:t xml:space="preserve">Before merging the datasets however, </w:t>
-      </w:r>
-      <w:r>
-        <w:rPr>
-          <w:sz w:val="24"/>
-          <w:szCs w:val="24"/>
-        </w:rPr>
-        <w:t>we have to make sure the data is consistent. The first inconsistency is present in the column State. We created a dictionary with the key as the acronym for the state and the values are the full form of the states</w:t>
-      </w:r>
-      <w:r>
-        <w:rPr>
+        <w:t>.</w:t>
+      </w:r>
+    </w:p>
+    <w:p>
+      <w:pPr>
+        <w:rPr>
+          <w:sz w:val="24"/>
+          <w:szCs w:val="24"/>
+        </w:rPr>
+      </w:pPr>
+      <w:r>
+        <w:rPr>
+          <w:sz w:val="24"/>
+          <w:szCs w:val="24"/>
+        </w:rPr>
+        <w:t xml:space="preserve">Since </w:t>
+      </w:r>
+      <w:proofErr w:type="spellStart"/>
+      <w:r>
+        <w:rPr>
+          <w:i/>
+          <w:iCs/>
+          <w:sz w:val="24"/>
+          <w:szCs w:val="24"/>
+        </w:rPr>
+        <w:t>election_data</w:t>
+      </w:r>
+      <w:proofErr w:type="spellEnd"/>
+      <w:r>
+        <w:rPr>
+          <w:i/>
+          <w:iCs/>
           <w:sz w:val="24"/>
           <w:szCs w:val="24"/>
         </w:rPr>
@@ -195,61 +328,130 @@
           <w:sz w:val="24"/>
           <w:szCs w:val="24"/>
         </w:rPr>
-        <w:t xml:space="preserve">and stored it in a file named </w:t>
+        <w:t xml:space="preserve">and </w:t>
       </w:r>
       <w:proofErr w:type="spellStart"/>
       <w:r>
         <w:rPr>
-          <w:sz w:val="24"/>
-          <w:szCs w:val="24"/>
-        </w:rPr>
-        <w:t>state_map</w:t>
+          <w:i/>
+          <w:iCs/>
+          <w:sz w:val="24"/>
+          <w:szCs w:val="24"/>
+        </w:rPr>
+        <w:t>demographics_data</w:t>
       </w:r>
       <w:proofErr w:type="spellEnd"/>
-    </w:p>
-    <w:p>
-      <w:pPr>
-        <w:rPr>
-          <w:sz w:val="24"/>
-          <w:szCs w:val="24"/>
-        </w:rPr>
-      </w:pPr>
-      <w:r>
-        <w:rPr>
-          <w:sz w:val="24"/>
-          <w:szCs w:val="24"/>
-        </w:rPr>
-        <w:t>{</w:t>
-      </w:r>
-    </w:p>
-    <w:p>
-      <w:pPr>
-        <w:rPr>
-          <w:sz w:val="24"/>
-          <w:szCs w:val="24"/>
-        </w:rPr>
-      </w:pPr>
-      <w:r>
-        <w:rPr>
-          <w:sz w:val="24"/>
-          <w:szCs w:val="24"/>
-        </w:rPr>
-        <w:t>Exact process of merging the datasets</w:t>
-      </w:r>
-    </w:p>
-    <w:p>
-      <w:pPr>
-        <w:rPr>
-          <w:sz w:val="24"/>
-          <w:szCs w:val="24"/>
-        </w:rPr>
-      </w:pPr>
-      <w:r>
-        <w:rPr>
-          <w:sz w:val="24"/>
-          <w:szCs w:val="24"/>
-        </w:rPr>
-        <w:t>}</w:t>
+      <w:r>
+        <w:rPr>
+          <w:i/>
+          <w:iCs/>
+          <w:sz w:val="24"/>
+          <w:szCs w:val="24"/>
+        </w:rPr>
+        <w:t xml:space="preserve"> </w:t>
+      </w:r>
+      <w:r>
+        <w:rPr>
+          <w:sz w:val="24"/>
+          <w:szCs w:val="24"/>
+        </w:rPr>
+        <w:t xml:space="preserve">had State names written in the 2-letter code and actual state name respectively, we made the two </w:t>
+      </w:r>
+      <w:proofErr w:type="spellStart"/>
+      <w:r>
+        <w:rPr>
+          <w:sz w:val="24"/>
+          <w:szCs w:val="24"/>
+        </w:rPr>
+        <w:t>dataframes</w:t>
+      </w:r>
+      <w:proofErr w:type="spellEnd"/>
+      <w:r>
+        <w:rPr>
+          <w:sz w:val="24"/>
+          <w:szCs w:val="24"/>
+        </w:rPr>
+        <w:t xml:space="preserve"> consistent by replacing the 2-letter codes with the actual name. For example, </w:t>
+      </w:r>
+      <w:r>
+        <w:rPr>
+          <w:b/>
+          <w:bCs/>
+          <w:sz w:val="24"/>
+          <w:szCs w:val="24"/>
+        </w:rPr>
+        <w:t>AZ</w:t>
+      </w:r>
+      <w:r>
+        <w:rPr>
+          <w:sz w:val="24"/>
+          <w:szCs w:val="24"/>
+        </w:rPr>
+        <w:t xml:space="preserve"> turned into </w:t>
+      </w:r>
+      <w:r>
+        <w:rPr>
+          <w:b/>
+          <w:bCs/>
+          <w:sz w:val="24"/>
+          <w:szCs w:val="24"/>
+        </w:rPr>
+        <w:t>Arizona</w:t>
+      </w:r>
+      <w:r>
+        <w:rPr>
+          <w:sz w:val="24"/>
+          <w:szCs w:val="24"/>
+        </w:rPr>
+        <w:t xml:space="preserve"> and </w:t>
+      </w:r>
+      <w:r>
+        <w:rPr>
+          <w:b/>
+          <w:bCs/>
+          <w:sz w:val="24"/>
+          <w:szCs w:val="24"/>
+        </w:rPr>
+        <w:t>WY</w:t>
+      </w:r>
+      <w:r>
+        <w:rPr>
+          <w:sz w:val="24"/>
+          <w:szCs w:val="24"/>
+        </w:rPr>
+        <w:t xml:space="preserve"> turned into </w:t>
+      </w:r>
+      <w:r>
+        <w:rPr>
+          <w:b/>
+          <w:bCs/>
+          <w:sz w:val="24"/>
+          <w:szCs w:val="24"/>
+        </w:rPr>
+        <w:t>Wyoming</w:t>
+      </w:r>
+      <w:r>
+        <w:rPr>
+          <w:sz w:val="24"/>
+          <w:szCs w:val="24"/>
+        </w:rPr>
+        <w:t xml:space="preserve">. Now, the State column was consistent among the two </w:t>
+      </w:r>
+      <w:proofErr w:type="spellStart"/>
+      <w:r>
+        <w:rPr>
+          <w:sz w:val="24"/>
+          <w:szCs w:val="24"/>
+        </w:rPr>
+        <w:t>dataframes</w:t>
+      </w:r>
+      <w:proofErr w:type="spellEnd"/>
+      <w:r>
+        <w:rPr>
+          <w:sz w:val="24"/>
+          <w:szCs w:val="24"/>
+        </w:rPr>
+        <w:t>.</w:t>
       </w:r>
     </w:p>
     <w:p>
@@ -265,14 +467,342 @@
           <w:sz w:val="24"/>
           <w:szCs w:val="24"/>
         </w:rPr>
-        <w:t xml:space="preserve">After merging the datasets, we observed that there are </w:t>
-      </w:r>
-      <w:r>
-        <w:rPr>
-          <w:sz w:val="24"/>
-          <w:szCs w:val="24"/>
-        </w:rPr>
-        <w:t xml:space="preserve">21 variables, the type of these variables </w:t>
+        <w:t>After merging the datasets</w:t>
+      </w:r>
+      <w:r>
+        <w:rPr>
+          <w:sz w:val="24"/>
+          <w:szCs w:val="24"/>
+        </w:rPr>
+        <w:t xml:space="preserve"> on </w:t>
+      </w:r>
+      <w:r>
+        <w:rPr>
+          <w:i/>
+          <w:iCs/>
+          <w:sz w:val="24"/>
+          <w:szCs w:val="24"/>
+        </w:rPr>
+        <w:t>State</w:t>
+      </w:r>
+      <w:r>
+        <w:rPr>
+          <w:sz w:val="24"/>
+          <w:szCs w:val="24"/>
+        </w:rPr>
+        <w:t xml:space="preserve"> and </w:t>
+      </w:r>
+      <w:r>
+        <w:rPr>
+          <w:i/>
+          <w:iCs/>
+          <w:sz w:val="24"/>
+          <w:szCs w:val="24"/>
+        </w:rPr>
+        <w:t>County</w:t>
+      </w:r>
+      <w:r>
+        <w:rPr>
+          <w:sz w:val="24"/>
+          <w:szCs w:val="24"/>
+        </w:rPr>
+        <w:t xml:space="preserve"> columns</w:t>
+      </w:r>
+      <w:r>
+        <w:rPr>
+          <w:sz w:val="24"/>
+          <w:szCs w:val="24"/>
+        </w:rPr>
+        <w:t>, we observed that there are 21 variables</w:t>
+      </w:r>
+      <w:r>
+        <w:rPr>
+          <w:sz w:val="24"/>
+          <w:szCs w:val="24"/>
+        </w:rPr>
+        <w:t xml:space="preserve"> and </w:t>
+      </w:r>
+      <w:r>
+        <w:rPr>
+          <w:sz w:val="24"/>
+          <w:szCs w:val="24"/>
+        </w:rPr>
+        <w:t>the type of these variables are object</w:t>
+      </w:r>
+      <w:r>
+        <w:rPr>
+          <w:sz w:val="24"/>
+          <w:szCs w:val="24"/>
+        </w:rPr>
+        <w:t>,</w:t>
+      </w:r>
+      <w:r>
+        <w:rPr>
+          <w:sz w:val="24"/>
+          <w:szCs w:val="24"/>
+        </w:rPr>
+        <w:t xml:space="preserve"> int64 and float64. There are also irrelevant or redundant variables in the dataset. </w:t>
+      </w:r>
+      <w:r>
+        <w:rPr>
+          <w:b/>
+          <w:bCs/>
+          <w:sz w:val="24"/>
+          <w:szCs w:val="24"/>
+        </w:rPr>
+        <w:t>Year</w:t>
+      </w:r>
+      <w:r>
+        <w:rPr>
+          <w:sz w:val="24"/>
+          <w:szCs w:val="24"/>
+        </w:rPr>
+        <w:t xml:space="preserve"> has a value of only </w:t>
+      </w:r>
+      <w:r>
+        <w:rPr>
+          <w:b/>
+          <w:bCs/>
+          <w:sz w:val="24"/>
+          <w:szCs w:val="24"/>
+        </w:rPr>
+        <w:t>2018</w:t>
+      </w:r>
+      <w:r>
+        <w:rPr>
+          <w:sz w:val="24"/>
+          <w:szCs w:val="24"/>
+        </w:rPr>
+        <w:t xml:space="preserve">. </w:t>
+      </w:r>
+      <w:r>
+        <w:rPr>
+          <w:b/>
+          <w:bCs/>
+          <w:sz w:val="24"/>
+          <w:szCs w:val="24"/>
+        </w:rPr>
+        <w:t>Office</w:t>
+      </w:r>
+      <w:r>
+        <w:rPr>
+          <w:sz w:val="24"/>
+          <w:szCs w:val="24"/>
+        </w:rPr>
+        <w:t xml:space="preserve"> has a value of </w:t>
+      </w:r>
+      <w:r>
+        <w:rPr>
+          <w:b/>
+          <w:bCs/>
+          <w:sz w:val="24"/>
+          <w:szCs w:val="24"/>
+        </w:rPr>
+        <w:t>‘US Senator’</w:t>
+      </w:r>
+      <w:r>
+        <w:rPr>
+          <w:sz w:val="24"/>
+          <w:szCs w:val="24"/>
+        </w:rPr>
+        <w:t xml:space="preserve"> only. More than </w:t>
+      </w:r>
+      <w:r>
+        <w:rPr>
+          <w:b/>
+          <w:bCs/>
+          <w:sz w:val="24"/>
+          <w:szCs w:val="24"/>
+        </w:rPr>
+        <w:t>50% of Citizen Voting-Age Population</w:t>
+      </w:r>
+      <w:r>
+        <w:rPr>
+          <w:sz w:val="24"/>
+          <w:szCs w:val="24"/>
+        </w:rPr>
+        <w:t xml:space="preserve"> has missing </w:t>
+      </w:r>
+      <w:r>
+        <w:rPr>
+          <w:b/>
+          <w:bCs/>
+          <w:sz w:val="24"/>
+          <w:szCs w:val="24"/>
+        </w:rPr>
+        <w:t>values filled with 0</w:t>
+      </w:r>
+      <w:r>
+        <w:rPr>
+          <w:sz w:val="24"/>
+          <w:szCs w:val="24"/>
+        </w:rPr>
+        <w:t xml:space="preserve">. </w:t>
+      </w:r>
+      <w:r>
+        <w:rPr>
+          <w:sz w:val="24"/>
+          <w:szCs w:val="24"/>
+        </w:rPr>
+        <w:t>Hence, th</w:t>
+      </w:r>
+      <w:r>
+        <w:rPr>
+          <w:sz w:val="24"/>
+          <w:szCs w:val="24"/>
+        </w:rPr>
+        <w:t>ese</w:t>
+      </w:r>
+      <w:r>
+        <w:rPr>
+          <w:sz w:val="24"/>
+          <w:szCs w:val="24"/>
+        </w:rPr>
+        <w:t xml:space="preserve"> </w:t>
+      </w:r>
+      <w:r>
+        <w:rPr>
+          <w:sz w:val="24"/>
+          <w:szCs w:val="24"/>
+        </w:rPr>
+        <w:t>are</w:t>
+      </w:r>
+      <w:r>
+        <w:rPr>
+          <w:sz w:val="24"/>
+          <w:szCs w:val="24"/>
+        </w:rPr>
+        <w:t xml:space="preserve"> irrelevant/redundant variable</w:t>
+      </w:r>
+      <w:r>
+        <w:rPr>
+          <w:sz w:val="24"/>
+          <w:szCs w:val="24"/>
+        </w:rPr>
+        <w:t>s</w:t>
+      </w:r>
+      <w:r>
+        <w:rPr>
+          <w:sz w:val="24"/>
+          <w:szCs w:val="24"/>
+        </w:rPr>
+        <w:t>.</w:t>
+      </w:r>
+      <w:r>
+        <w:rPr>
+          <w:sz w:val="24"/>
+          <w:szCs w:val="24"/>
+        </w:rPr>
+        <w:t xml:space="preserve"> </w:t>
+      </w:r>
+      <w:r>
+        <w:rPr>
+          <w:sz w:val="24"/>
+          <w:szCs w:val="24"/>
+        </w:rPr>
+        <w:t xml:space="preserve">We </w:t>
+      </w:r>
+      <w:r>
+        <w:rPr>
+          <w:b/>
+          <w:bCs/>
+          <w:sz w:val="24"/>
+          <w:szCs w:val="24"/>
+        </w:rPr>
+        <w:t>deleted</w:t>
+      </w:r>
+      <w:r>
+        <w:rPr>
+          <w:sz w:val="24"/>
+          <w:szCs w:val="24"/>
+        </w:rPr>
+        <w:t xml:space="preserve"> the Year</w:t>
+      </w:r>
+      <w:r>
+        <w:rPr>
+          <w:sz w:val="24"/>
+          <w:szCs w:val="24"/>
+        </w:rPr>
+        <w:t xml:space="preserve">, </w:t>
+      </w:r>
+      <w:r>
+        <w:rPr>
+          <w:sz w:val="24"/>
+          <w:szCs w:val="24"/>
+        </w:rPr>
+        <w:t>Office</w:t>
+      </w:r>
+      <w:r>
+        <w:rPr>
+          <w:sz w:val="24"/>
+          <w:szCs w:val="24"/>
+        </w:rPr>
+        <w:t xml:space="preserve"> and Citizen Voting-Age Population</w:t>
+      </w:r>
+      <w:r>
+        <w:rPr>
+          <w:sz w:val="24"/>
+          <w:szCs w:val="24"/>
+        </w:rPr>
+        <w:t xml:space="preserve"> column and inserted the year 2018 and US Senator in the table header. </w:t>
+      </w:r>
+    </w:p>
+    <w:p>
+      <w:pPr>
+        <w:spacing w:after="0" w:line="240" w:lineRule="auto"/>
+        <w:rPr>
+          <w:sz w:val="24"/>
+          <w:szCs w:val="24"/>
+        </w:rPr>
+      </w:pPr>
+      <w:r>
+        <w:rPr>
+          <w:sz w:val="24"/>
+          <w:szCs w:val="24"/>
+        </w:rPr>
+        <w:t>There are missing values in Democratic and Republican columns.</w:t>
+      </w:r>
+      <w:r>
+        <w:rPr>
+          <w:sz w:val="24"/>
+          <w:szCs w:val="24"/>
+        </w:rPr>
+        <w:t xml:space="preserve"> </w:t>
+      </w:r>
+      <w:r>
+        <w:rPr>
+          <w:sz w:val="24"/>
+          <w:szCs w:val="24"/>
+        </w:rPr>
+        <w:t>We removed the 5 entries of Democratic and Republican since</w:t>
+      </w:r>
+      <w:r>
+        <w:rPr>
+          <w:sz w:val="24"/>
+          <w:szCs w:val="24"/>
+        </w:rPr>
+        <w:t xml:space="preserve"> changes in</w:t>
+      </w:r>
+      <w:r>
+        <w:rPr>
+          <w:sz w:val="24"/>
+          <w:szCs w:val="24"/>
+        </w:rPr>
+        <w:t xml:space="preserve"> small</w:t>
+      </w:r>
+      <w:r>
+        <w:rPr>
+          <w:sz w:val="24"/>
+          <w:szCs w:val="24"/>
+        </w:rPr>
+        <w:t xml:space="preserve"> number of</w:t>
+      </w:r>
+      <w:r>
+        <w:rPr>
+          <w:sz w:val="24"/>
+          <w:szCs w:val="24"/>
+        </w:rPr>
+        <w:t xml:space="preserve"> </w:t>
       </w:r>
       <w:proofErr w:type="gramStart"/>
       <w:r>
@@ -280,7 +810,7 @@
           <w:sz w:val="24"/>
           <w:szCs w:val="24"/>
         </w:rPr>
-        <w:t>are</w:t>
+        <w:t>observation</w:t>
       </w:r>
       <w:proofErr w:type="gramEnd"/>
       <w:r>
@@ -288,35 +818,204 @@
           <w:sz w:val="24"/>
           <w:szCs w:val="24"/>
         </w:rPr>
-        <w:t xml:space="preserve"> object int64 and float64. </w:t>
-      </w:r>
-      <w:r>
-        <w:rPr>
-          <w:sz w:val="24"/>
-          <w:szCs w:val="24"/>
-        </w:rPr>
-        <w:t>T</w:t>
-      </w:r>
-      <w:r>
-        <w:rPr>
-          <w:sz w:val="24"/>
-          <w:szCs w:val="24"/>
-        </w:rPr>
-        <w:t>here are</w:t>
-      </w:r>
-      <w:r>
-        <w:rPr>
-          <w:sz w:val="24"/>
-          <w:szCs w:val="24"/>
-        </w:rPr>
-        <w:t xml:space="preserve"> also</w:t>
-      </w:r>
-      <w:r>
-        <w:rPr>
-          <w:sz w:val="24"/>
-          <w:szCs w:val="24"/>
-        </w:rPr>
-        <w:t xml:space="preserve"> irrelevant or redundant variables in the dataset. Year has a value of only 2018, and no other value. Hence, this is an irrelevant/redundant variable. We deleted the Year and Office column and inserted the year 2018 and US Senator in the table header.</w:t>
+        <w:t xml:space="preserve"> won't impact the data analysis.</w:t>
+      </w:r>
+    </w:p>
+    <w:p>
+      <w:pPr>
+        <w:spacing w:after="0" w:line="240" w:lineRule="auto"/>
+        <w:rPr>
+          <w:sz w:val="24"/>
+          <w:szCs w:val="24"/>
+        </w:rPr>
+      </w:pPr>
+    </w:p>
+    <w:p>
+      <w:pPr>
+        <w:spacing w:after="0" w:line="240" w:lineRule="auto"/>
+        <w:rPr>
+          <w:sz w:val="24"/>
+          <w:szCs w:val="24"/>
+        </w:rPr>
+      </w:pPr>
+      <w:r>
+        <w:rPr>
+          <w:sz w:val="24"/>
+          <w:szCs w:val="24"/>
+        </w:rPr>
+        <w:t xml:space="preserve">We created a variable named </w:t>
+      </w:r>
+      <w:r>
+        <w:rPr>
+          <w:i/>
+          <w:iCs/>
+          <w:sz w:val="24"/>
+          <w:szCs w:val="24"/>
+        </w:rPr>
+        <w:t>Party</w:t>
+      </w:r>
+      <w:r>
+        <w:rPr>
+          <w:sz w:val="24"/>
+          <w:szCs w:val="24"/>
+        </w:rPr>
+        <w:t xml:space="preserve"> and assigned it a value of </w:t>
+      </w:r>
+      <w:r>
+        <w:rPr>
+          <w:i/>
+          <w:iCs/>
+          <w:sz w:val="24"/>
+          <w:szCs w:val="24"/>
+        </w:rPr>
+        <w:t>1 if the county received more Democratic</w:t>
+      </w:r>
+      <w:r>
+        <w:rPr>
+          <w:sz w:val="24"/>
+          <w:szCs w:val="24"/>
+        </w:rPr>
+        <w:t xml:space="preserve"> votes than Republican and a </w:t>
+      </w:r>
+      <w:r>
+        <w:rPr>
+          <w:i/>
+          <w:iCs/>
+          <w:sz w:val="24"/>
+          <w:szCs w:val="24"/>
+        </w:rPr>
+        <w:t>value of 0 if the county received more Republican votes</w:t>
+      </w:r>
+      <w:r>
+        <w:rPr>
+          <w:sz w:val="24"/>
+          <w:szCs w:val="24"/>
+        </w:rPr>
+        <w:t xml:space="preserve"> than Democratic</w:t>
+      </w:r>
+    </w:p>
+    <w:p>
+      <w:pPr>
+        <w:spacing w:after="0" w:line="240" w:lineRule="auto"/>
+        <w:rPr>
+          <w:sz w:val="24"/>
+          <w:szCs w:val="24"/>
+        </w:rPr>
+      </w:pPr>
+    </w:p>
+    <w:p>
+      <w:pPr>
+        <w:spacing w:after="0" w:line="240" w:lineRule="auto"/>
+        <w:rPr>
+          <w:sz w:val="24"/>
+          <w:szCs w:val="24"/>
+        </w:rPr>
+      </w:pPr>
+      <w:r>
+        <w:rPr>
+          <w:sz w:val="24"/>
+          <w:szCs w:val="24"/>
+        </w:rPr>
+        <w:t xml:space="preserve">We calculated the median household income for Democratic and Republican values based on their Party variable value being either 1 or 0. </w:t>
+      </w:r>
+      <w:r>
+        <w:rPr>
+          <w:b/>
+          <w:bCs/>
+          <w:sz w:val="24"/>
+          <w:szCs w:val="24"/>
+        </w:rPr>
+        <w:t xml:space="preserve">The mean median household income for Democratic counties </w:t>
+      </w:r>
+      <w:r>
+        <w:rPr>
+          <w:b/>
+          <w:bCs/>
+          <w:sz w:val="24"/>
+          <w:szCs w:val="24"/>
+        </w:rPr>
+        <w:t>came out to be</w:t>
+      </w:r>
+      <w:r>
+        <w:rPr>
+          <w:b/>
+          <w:bCs/>
+          <w:sz w:val="24"/>
+          <w:szCs w:val="24"/>
+        </w:rPr>
+        <w:t xml:space="preserve"> higher</w:t>
+      </w:r>
+      <w:r>
+        <w:rPr>
+          <w:sz w:val="24"/>
+          <w:szCs w:val="24"/>
+        </w:rPr>
+        <w:t>.</w:t>
+      </w:r>
+    </w:p>
+    <w:p>
+      <w:pPr>
+        <w:spacing w:after="0" w:line="240" w:lineRule="auto"/>
+        <w:rPr>
+          <w:sz w:val="24"/>
+          <w:szCs w:val="24"/>
+        </w:rPr>
+      </w:pPr>
+      <w:r>
+        <w:rPr>
+          <w:sz w:val="24"/>
+          <w:szCs w:val="24"/>
+        </w:rPr>
+        <w:t>However, s</w:t>
+      </w:r>
+      <w:r>
+        <w:rPr>
+          <w:sz w:val="24"/>
+          <w:szCs w:val="24"/>
+        </w:rPr>
+        <w:t xml:space="preserve">ince p-value </w:t>
+      </w:r>
+      <w:r>
+        <w:rPr>
+          <w:sz w:val="24"/>
+          <w:szCs w:val="24"/>
+        </w:rPr>
+        <w:t xml:space="preserve">was </w:t>
+      </w:r>
+      <w:r>
+        <w:rPr>
+          <w:sz w:val="24"/>
+          <w:szCs w:val="24"/>
+        </w:rPr>
+        <w:t>less than the significance value</w:t>
+      </w:r>
+      <w:r>
+        <w:rPr>
+          <w:sz w:val="24"/>
+          <w:szCs w:val="24"/>
+        </w:rPr>
+        <w:t xml:space="preserve"> 0.05</w:t>
+      </w:r>
+      <w:r>
+        <w:rPr>
+          <w:sz w:val="24"/>
+          <w:szCs w:val="24"/>
+        </w:rPr>
+        <w:t>,</w:t>
+      </w:r>
+      <w:r>
+        <w:rPr>
+          <w:sz w:val="24"/>
+          <w:szCs w:val="24"/>
+        </w:rPr>
+        <w:t xml:space="preserve"> we ha</w:t>
+      </w:r>
+      <w:r>
+        <w:rPr>
+          <w:sz w:val="24"/>
+          <w:szCs w:val="24"/>
+        </w:rPr>
+        <w:t>d</w:t>
       </w:r>
       <w:r>
         <w:rPr>
@@ -327,10 +1026,151 @@
       </w:r>
       <w:r>
         <w:rPr>
-          <w:sz w:val="24"/>
-          <w:szCs w:val="24"/>
-        </w:rPr>
-        <w:t>There are missing values in Democratic and Republican columns. Also, Citizen Voting-Age Population has values mentioned as 0.</w:t>
+          <w:b/>
+          <w:bCs/>
+          <w:sz w:val="24"/>
+          <w:szCs w:val="24"/>
+        </w:rPr>
+        <w:t>sufficient evidence to reject the null hypothesis</w:t>
+      </w:r>
+      <w:r>
+        <w:rPr>
+          <w:b/>
+          <w:bCs/>
+          <w:sz w:val="24"/>
+          <w:szCs w:val="24"/>
+        </w:rPr>
+        <w:t>.</w:t>
+      </w:r>
+    </w:p>
+    <w:p>
+      <w:pPr>
+        <w:rPr>
+          <w:sz w:val="24"/>
+          <w:szCs w:val="24"/>
+        </w:rPr>
+      </w:pPr>
+      <w:r>
+        <w:rPr>
+          <w:sz w:val="24"/>
+          <w:szCs w:val="24"/>
+        </w:rPr>
+        <w:br w:type="page"/>
+      </w:r>
+    </w:p>
+    <w:p>
+      <w:pPr>
+        <w:rPr>
+          <w:sz w:val="24"/>
+          <w:szCs w:val="24"/>
+        </w:rPr>
+      </w:pPr>
+      <w:r>
+        <w:rPr>
+          <w:sz w:val="24"/>
+          <w:szCs w:val="24"/>
+        </w:rPr>
+        <w:lastRenderedPageBreak/>
+        <w:t xml:space="preserve">We did the same analysis to calculate the mean population of the Democratic and Republican counties. </w:t>
+      </w:r>
+      <w:r>
+        <w:rPr>
+          <w:sz w:val="24"/>
+          <w:szCs w:val="24"/>
+        </w:rPr>
+        <w:t xml:space="preserve">The </w:t>
+      </w:r>
+      <w:r>
+        <w:rPr>
+          <w:b/>
+          <w:bCs/>
+          <w:sz w:val="24"/>
+          <w:szCs w:val="24"/>
+        </w:rPr>
+        <w:t xml:space="preserve">mean population </w:t>
+      </w:r>
+      <w:r>
+        <w:rPr>
+          <w:b/>
+          <w:bCs/>
+          <w:sz w:val="24"/>
+          <w:szCs w:val="24"/>
+        </w:rPr>
+        <w:t>came out to be</w:t>
+      </w:r>
+      <w:r>
+        <w:rPr>
+          <w:b/>
+          <w:bCs/>
+          <w:sz w:val="24"/>
+          <w:szCs w:val="24"/>
+        </w:rPr>
+        <w:t xml:space="preserve"> higher for Republican Counties</w:t>
+      </w:r>
+      <w:r>
+        <w:rPr>
+          <w:sz w:val="24"/>
+          <w:szCs w:val="24"/>
+        </w:rPr>
+        <w:t>.</w:t>
+      </w:r>
+      <w:r>
+        <w:rPr>
+          <w:sz w:val="24"/>
+          <w:szCs w:val="24"/>
+        </w:rPr>
+        <w:t xml:space="preserve"> However, s</w:t>
+      </w:r>
+      <w:r>
+        <w:rPr>
+          <w:sz w:val="24"/>
+          <w:szCs w:val="24"/>
+        </w:rPr>
+        <w:t>ince p-value is less than the significance value</w:t>
+      </w:r>
+      <w:r>
+        <w:rPr>
+          <w:sz w:val="24"/>
+          <w:szCs w:val="24"/>
+        </w:rPr>
+        <w:t xml:space="preserve"> 0.05</w:t>
+      </w:r>
+      <w:r>
+        <w:rPr>
+          <w:sz w:val="24"/>
+          <w:szCs w:val="24"/>
+        </w:rPr>
+        <w:t xml:space="preserve"> we ha</w:t>
+      </w:r>
+      <w:r>
+        <w:rPr>
+          <w:sz w:val="24"/>
+          <w:szCs w:val="24"/>
+        </w:rPr>
+        <w:t>d</w:t>
+      </w:r>
+      <w:r>
+        <w:rPr>
+          <w:sz w:val="24"/>
+          <w:szCs w:val="24"/>
+        </w:rPr>
+        <w:t xml:space="preserve"> </w:t>
+      </w:r>
+      <w:r>
+        <w:rPr>
+          <w:b/>
+          <w:bCs/>
+          <w:sz w:val="24"/>
+          <w:szCs w:val="24"/>
+        </w:rPr>
+        <w:t>sufficient evidence to reject the null hypothesis</w:t>
+      </w:r>
+      <w:r>
+        <w:rPr>
+          <w:sz w:val="24"/>
+          <w:szCs w:val="24"/>
+        </w:rPr>
+        <w:t>.</w:t>
       </w:r>
     </w:p>
     <w:p>
@@ -341,34 +1181,6 @@
           <w:szCs w:val="24"/>
         </w:rPr>
       </w:pPr>
-      <w:r>
-        <w:rPr>
-          <w:sz w:val="24"/>
-          <w:szCs w:val="24"/>
-        </w:rPr>
-        <w:t xml:space="preserve">We </w:t>
-      </w:r>
-      <w:r>
-        <w:rPr>
-          <w:sz w:val="24"/>
-          <w:szCs w:val="24"/>
-        </w:rPr>
-        <w:t>removed</w:t>
-      </w:r>
-      <w:r>
-        <w:rPr>
-          <w:sz w:val="24"/>
-          <w:szCs w:val="24"/>
-        </w:rPr>
-        <w:t xml:space="preserve"> the Citizen Voting-Age Population since it has over 50% of data with the value 0.</w:t>
-      </w:r>
-      <w:r>
-        <w:rPr>
-          <w:sz w:val="24"/>
-          <w:szCs w:val="24"/>
-        </w:rPr>
-        <w:t xml:space="preserve"> We removed the 5 entries of Democratic and Republican since a small observation won't impact the data analysis.</w:t>
-      </w:r>
     </w:p>
     <w:p>
       <w:pPr>
@@ -378,15 +1190,56 @@
           <w:szCs w:val="24"/>
         </w:rPr>
       </w:pPr>
-    </w:p>
-    <w:p>
-      <w:r>
-        <w:t>The mean median household income for Democratic counties is higher.</w:t>
-      </w:r>
-    </w:p>
-    <w:p>
-      <w:r>
-        <w:t>Since p-value less than the significance value we have sufficient evidence to reject the null hypothesis</w:t>
+      <w:r>
+        <w:rPr>
+          <w:sz w:val="24"/>
+          <w:szCs w:val="24"/>
+        </w:rPr>
+        <w:t>We compared the Democratic and Republican counties in terms of age, gender, race and ethnicity, and education by computing the descriptive analysis and visualizing the results by creating plots.</w:t>
+      </w:r>
+      <w:r>
+        <w:rPr>
+          <w:sz w:val="24"/>
+          <w:szCs w:val="24"/>
+        </w:rPr>
+        <w:br/>
+      </w:r>
+    </w:p>
+    <w:p>
+      <w:pPr>
+        <w:rPr>
+          <w:sz w:val="24"/>
+          <w:szCs w:val="24"/>
+        </w:rPr>
+      </w:pPr>
+      <w:r>
+        <w:rPr>
+          <w:b/>
+          <w:bCs/>
+          <w:i/>
+          <w:iCs/>
+          <w:sz w:val="24"/>
+          <w:szCs w:val="24"/>
+        </w:rPr>
+        <w:t>Comparison of Republican and Democratic Counties i</w:t>
+      </w:r>
+      <w:r>
+        <w:rPr>
+          <w:b/>
+          <w:bCs/>
+          <w:i/>
+          <w:iCs/>
+          <w:sz w:val="24"/>
+          <w:szCs w:val="24"/>
+        </w:rPr>
+        <w:t>n terms of Age</w:t>
+      </w:r>
+      <w:r>
+        <w:rPr>
+          <w:sz w:val="24"/>
+          <w:szCs w:val="24"/>
+        </w:rPr>
+        <w:t>:</w:t>
       </w:r>
     </w:p>
     <w:p>
@@ -399,65 +1252,22 @@
       </w:pPr>
     </w:p>
     <w:p>
-      <w:r>
-        <w:t>The mean population is higher for Republican Counties.</w:t>
-      </w:r>
-    </w:p>
-    <w:p>
-      <w:r>
-        <w:t>Since p-value is less than the significance value we have sufficient evidence to reject the null hypothesis.</w:t>
-      </w:r>
-    </w:p>
-    <w:p>
-      <w:pPr>
-        <w:rPr>
-          <w:rFonts w:ascii="Helvetica" w:hAnsi="Helvetica" w:cs="Helvetica"/>
-          <w:color w:val="000000"/>
-          <w:sz w:val="24"/>
-          <w:szCs w:val="24"/>
-          <w:shd w:val="clear" w:color="auto" w:fill="FFFFFF"/>
-        </w:rPr>
-      </w:pPr>
-    </w:p>
-    <w:p>
-      <w:pPr>
-        <w:rPr>
-          <w:rFonts w:ascii="Helvetica" w:hAnsi="Helvetica" w:cs="Helvetica"/>
-          <w:color w:val="000000"/>
-          <w:sz w:val="24"/>
-          <w:szCs w:val="24"/>
-          <w:shd w:val="clear" w:color="auto" w:fill="FFFFFF"/>
-        </w:rPr>
-      </w:pPr>
-    </w:p>
-    <w:p>
-      <w:r>
-        <w:t>In terms of Age:</w:t>
-      </w:r>
-    </w:p>
-    <w:p>
-      <w:pPr>
-        <w:rPr>
-          <w:b/>
-          <w:bCs/>
-        </w:rPr>
-      </w:pPr>
-    </w:p>
-    <w:p>
-      <w:pPr>
-        <w:rPr>
-          <w:b/>
-          <w:bCs/>
-        </w:rPr>
-      </w:pPr>
-      <w:r>
-        <w:rPr>
-          <w:noProof/>
+      <w:pPr>
+        <w:spacing w:after="0" w:line="240" w:lineRule="auto"/>
+        <w:rPr>
+          <w:sz w:val="24"/>
+          <w:szCs w:val="24"/>
+        </w:rPr>
+      </w:pPr>
+      <w:r>
+        <w:rPr>
+          <w:sz w:val="24"/>
+          <w:szCs w:val="24"/>
         </w:rPr>
         <w:drawing>
-          <wp:inline distT="0" distB="0" distL="0" distR="0" wp14:anchorId="4BF1E732" wp14:editId="1A3F46D4">
-            <wp:extent cx="5955397" cy="3800475"/>
-            <wp:effectExtent l="0" t="0" r="7620" b="0"/>
+          <wp:inline distT="0" distB="0" distL="0" distR="0" wp14:anchorId="4BF1E732" wp14:editId="1B38F9BD">
+            <wp:extent cx="6259830" cy="5554980"/>
+            <wp:effectExtent l="0" t="0" r="7620" b="7620"/>
             <wp:docPr id="1" name="Picture 1"/>
             <wp:cNvGraphicFramePr>
               <a:graphicFrameLocks xmlns:a="http://schemas.openxmlformats.org/drawingml/2006/main" noChangeAspect="1"/>
@@ -478,7 +1288,7 @@
                   <pic:spPr>
                     <a:xfrm>
                       <a:off x="0" y="0"/>
-                      <a:ext cx="5960226" cy="3803557"/>
+                      <a:ext cx="6265304" cy="5559838"/>
                     </a:xfrm>
                     <a:prstGeom prst="rect">
                       <a:avLst/>
@@ -493,40 +1303,99 @@
     </w:p>
     <w:p>
       <w:pPr>
-        <w:rPr>
-          <w:b/>
-          <w:bCs/>
-        </w:rPr>
-      </w:pPr>
-    </w:p>
-    <w:p>
-      <w:pPr>
-        <w:rPr>
-          <w:b/>
-          <w:bCs/>
-        </w:rPr>
-      </w:pPr>
-    </w:p>
-    <w:p>
-      <w:r>
-        <w:t>In terms of Gender:</w:t>
-      </w:r>
-    </w:p>
-    <w:p>
-      <w:pPr>
-        <w:rPr>
-          <w:b/>
-          <w:bCs/>
-        </w:rPr>
-      </w:pPr>
-      <w:r>
-        <w:rPr>
-          <w:noProof/>
+        <w:spacing w:after="0" w:line="240" w:lineRule="auto"/>
+        <w:rPr>
+          <w:sz w:val="24"/>
+          <w:szCs w:val="24"/>
+        </w:rPr>
+      </w:pPr>
+    </w:p>
+    <w:p>
+      <w:pPr>
+        <w:spacing w:after="0" w:line="240" w:lineRule="auto"/>
+        <w:rPr>
+          <w:sz w:val="24"/>
+          <w:szCs w:val="24"/>
+        </w:rPr>
+      </w:pPr>
+    </w:p>
+    <w:p>
+      <w:pPr>
+        <w:rPr>
+          <w:sz w:val="24"/>
+          <w:szCs w:val="24"/>
+        </w:rPr>
+      </w:pPr>
+      <w:r>
+        <w:rPr>
+          <w:sz w:val="24"/>
+          <w:szCs w:val="24"/>
+        </w:rPr>
+        <w:br w:type="page"/>
+      </w:r>
+    </w:p>
+    <w:p>
+      <w:pPr>
+        <w:spacing w:after="0" w:line="240" w:lineRule="auto"/>
+        <w:rPr>
+          <w:b/>
+          <w:bCs/>
+          <w:i/>
+          <w:iCs/>
+          <w:sz w:val="24"/>
+          <w:szCs w:val="24"/>
+        </w:rPr>
+      </w:pPr>
+      <w:r>
+        <w:rPr>
+          <w:b/>
+          <w:bCs/>
+          <w:i/>
+          <w:iCs/>
+          <w:sz w:val="24"/>
+          <w:szCs w:val="24"/>
+        </w:rPr>
+        <w:lastRenderedPageBreak/>
+        <w:t>Comparison of Republican and Democratic Counties in terms of</w:t>
+      </w:r>
+      <w:r>
+        <w:rPr>
+          <w:b/>
+          <w:bCs/>
+          <w:i/>
+          <w:iCs/>
+          <w:sz w:val="24"/>
+          <w:szCs w:val="24"/>
+        </w:rPr>
+        <w:t xml:space="preserve"> Gender:</w:t>
+      </w:r>
+    </w:p>
+    <w:p>
+      <w:pPr>
+        <w:spacing w:after="0" w:line="240" w:lineRule="auto"/>
+        <w:rPr>
+          <w:sz w:val="24"/>
+          <w:szCs w:val="24"/>
+        </w:rPr>
+      </w:pPr>
+    </w:p>
+    <w:p>
+      <w:pPr>
+        <w:spacing w:after="0" w:line="240" w:lineRule="auto"/>
+        <w:rPr>
+          <w:sz w:val="24"/>
+          <w:szCs w:val="24"/>
+        </w:rPr>
+      </w:pPr>
+      <w:r>
+        <w:rPr>
+          <w:sz w:val="24"/>
+          <w:szCs w:val="24"/>
         </w:rPr>
         <w:drawing>
-          <wp:inline distT="0" distB="0" distL="0" distR="0" wp14:anchorId="088CE871" wp14:editId="20BDFE16">
-            <wp:extent cx="5639952" cy="3649785"/>
-            <wp:effectExtent l="0" t="0" r="0" b="8255"/>
+          <wp:inline distT="0" distB="0" distL="0" distR="0" wp14:anchorId="088CE871" wp14:editId="10050FD8">
+            <wp:extent cx="6088380" cy="4670670"/>
+            <wp:effectExtent l="0" t="0" r="7620" b="0"/>
             <wp:docPr id="3" name="Picture 3"/>
             <wp:cNvGraphicFramePr>
               <a:graphicFrameLocks xmlns:a="http://schemas.openxmlformats.org/drawingml/2006/main" noChangeAspect="1"/>
@@ -547,7 +1416,7 @@
                   <pic:spPr>
                     <a:xfrm>
                       <a:off x="0" y="0"/>
-                      <a:ext cx="5672708" cy="3670983"/>
+                      <a:ext cx="6138844" cy="4709383"/>
                     </a:xfrm>
                     <a:prstGeom prst="rect">
                       <a:avLst/>
@@ -561,26 +1430,93 @@
       </w:r>
     </w:p>
     <w:p>
-      <w:r>
+      <w:pPr>
+        <w:rPr>
+          <w:sz w:val="24"/>
+          <w:szCs w:val="24"/>
+        </w:rPr>
+      </w:pPr>
+      <w:r>
+        <w:rPr>
+          <w:sz w:val="24"/>
+          <w:szCs w:val="24"/>
+        </w:rPr>
+        <w:br w:type="page"/>
+      </w:r>
+    </w:p>
+    <w:p>
+      <w:pPr>
+        <w:spacing w:after="0" w:line="240" w:lineRule="auto"/>
+        <w:rPr>
+          <w:b/>
+          <w:bCs/>
+          <w:i/>
+          <w:iCs/>
+          <w:sz w:val="24"/>
+          <w:szCs w:val="24"/>
+        </w:rPr>
+      </w:pPr>
+      <w:r>
+        <w:rPr>
+          <w:b/>
+          <w:bCs/>
+          <w:i/>
+          <w:iCs/>
+          <w:sz w:val="24"/>
+          <w:szCs w:val="24"/>
+        </w:rPr>
         <w:lastRenderedPageBreak/>
-        <w:t>In terms of ethnicity:</w:t>
-      </w:r>
-    </w:p>
-    <w:p>
-      <w:pPr>
-        <w:rPr>
-          <w:b/>
-          <w:bCs/>
-        </w:rPr>
-      </w:pPr>
-      <w:r>
-        <w:rPr>
-          <w:noProof/>
+        <w:t>Comparison of Republican and Democratic Counties in terms of</w:t>
+      </w:r>
+      <w:r>
+        <w:rPr>
+          <w:b/>
+          <w:bCs/>
+          <w:i/>
+          <w:iCs/>
+          <w:sz w:val="24"/>
+          <w:szCs w:val="24"/>
+        </w:rPr>
+        <w:t xml:space="preserve"> </w:t>
+      </w:r>
+      <w:r>
+        <w:rPr>
+          <w:b/>
+          <w:bCs/>
+          <w:i/>
+          <w:iCs/>
+          <w:sz w:val="24"/>
+          <w:szCs w:val="24"/>
+        </w:rPr>
+        <w:t>ethnicity:</w:t>
+      </w:r>
+    </w:p>
+    <w:p>
+      <w:pPr>
+        <w:spacing w:after="0" w:line="240" w:lineRule="auto"/>
+        <w:rPr>
+          <w:sz w:val="24"/>
+          <w:szCs w:val="24"/>
+        </w:rPr>
+      </w:pPr>
+    </w:p>
+    <w:p>
+      <w:pPr>
+        <w:spacing w:after="0" w:line="240" w:lineRule="auto"/>
+        <w:rPr>
+          <w:sz w:val="24"/>
+          <w:szCs w:val="24"/>
+        </w:rPr>
+      </w:pPr>
+      <w:r>
+        <w:rPr>
+          <w:sz w:val="24"/>
+          <w:szCs w:val="24"/>
         </w:rPr>
         <w:drawing>
-          <wp:inline distT="0" distB="0" distL="0" distR="0" wp14:anchorId="33C94CF6" wp14:editId="4C9A5155">
-            <wp:extent cx="5653711" cy="4436653"/>
-            <wp:effectExtent l="0" t="0" r="4445" b="2540"/>
+          <wp:inline distT="0" distB="0" distL="0" distR="0" wp14:anchorId="33C94CF6" wp14:editId="5DB6C658">
+            <wp:extent cx="6263144" cy="5066665"/>
+            <wp:effectExtent l="0" t="0" r="4445" b="635"/>
             <wp:docPr id="4" name="Picture 4"/>
             <wp:cNvGraphicFramePr>
               <a:graphicFrameLocks xmlns:a="http://schemas.openxmlformats.org/drawingml/2006/main" noChangeAspect="1"/>
@@ -601,7 +1537,7 @@
                   <pic:spPr>
                     <a:xfrm>
                       <a:off x="0" y="0"/>
-                      <a:ext cx="5692461" cy="4467062"/>
+                      <a:ext cx="6322945" cy="5115042"/>
                     </a:xfrm>
                     <a:prstGeom prst="rect">
                       <a:avLst/>
@@ -616,89 +1552,200 @@
     </w:p>
     <w:p>
       <w:pPr>
-        <w:rPr>
-          <w:rFonts w:ascii="Helvetica" w:hAnsi="Helvetica" w:cs="Helvetica"/>
-          <w:color w:val="000000"/>
-          <w:sz w:val="24"/>
-          <w:szCs w:val="24"/>
-          <w:shd w:val="clear" w:color="auto" w:fill="FFFFFF"/>
-        </w:rPr>
-      </w:pPr>
-    </w:p>
-    <w:p/>
-    <w:p>
-      <w:r>
-        <w:rPr>
-          <w:rFonts w:ascii="Helvetica" w:hAnsi="Helvetica" w:cs="Helvetica"/>
-          <w:color w:val="000000"/>
-          <w:sz w:val="21"/>
-          <w:szCs w:val="21"/>
-          <w:shd w:val="clear" w:color="auto" w:fill="FFFFFF"/>
-        </w:rPr>
-        <w:t>Total population is one of the important variable to determine whether a county is Republican or Democratic because the mean population of democratic counties is a lot higher than the republican counties which means the higher total population counties are inclined towards Democrats.</w:t>
-      </w:r>
-      <w:r>
-        <w:rPr>
-          <w:rFonts w:ascii="Helvetica" w:hAnsi="Helvetica" w:cs="Helvetica"/>
-          <w:color w:val="000000"/>
-          <w:sz w:val="21"/>
-          <w:szCs w:val="21"/>
+        <w:spacing w:after="0" w:line="240" w:lineRule="auto"/>
+        <w:rPr>
+          <w:sz w:val="24"/>
+          <w:szCs w:val="24"/>
+        </w:rPr>
+      </w:pPr>
+    </w:p>
+    <w:p>
+      <w:pPr>
+        <w:rPr>
+          <w:sz w:val="24"/>
+          <w:szCs w:val="24"/>
+        </w:rPr>
+      </w:pPr>
+      <w:r>
+        <w:rPr>
+          <w:sz w:val="24"/>
+          <w:szCs w:val="24"/>
+        </w:rPr>
+        <w:br w:type="page"/>
+      </w:r>
+    </w:p>
+    <w:p>
+      <w:pPr>
+        <w:spacing w:after="0" w:line="240" w:lineRule="auto"/>
+        <w:rPr>
+          <w:sz w:val="24"/>
+          <w:szCs w:val="24"/>
+        </w:rPr>
+      </w:pPr>
+      <w:r>
+        <w:rPr>
+          <w:sz w:val="24"/>
+          <w:szCs w:val="24"/>
+        </w:rPr>
+        <w:lastRenderedPageBreak/>
+        <w:t xml:space="preserve">The datasets that we think are more important than others to determine whether a county is labelled as a Democratic or a Republican was the </w:t>
+      </w:r>
+      <w:r>
+        <w:rPr>
+          <w:i/>
+          <w:iCs/>
+          <w:sz w:val="24"/>
+          <w:szCs w:val="24"/>
+        </w:rPr>
+        <w:t>Total Population</w:t>
+      </w:r>
+      <w:r>
+        <w:rPr>
+          <w:sz w:val="24"/>
+          <w:szCs w:val="24"/>
+        </w:rPr>
+        <w:t>.</w:t>
+      </w:r>
+    </w:p>
+    <w:p>
+      <w:pPr>
+        <w:spacing w:after="0" w:line="240" w:lineRule="auto"/>
+        <w:rPr>
+          <w:sz w:val="24"/>
+          <w:szCs w:val="24"/>
+        </w:rPr>
+      </w:pPr>
+      <w:r>
+        <w:rPr>
+          <w:sz w:val="24"/>
+          <w:szCs w:val="24"/>
+        </w:rPr>
+        <w:t>T</w:t>
+      </w:r>
+      <w:r>
+        <w:rPr>
+          <w:sz w:val="24"/>
+          <w:szCs w:val="24"/>
+        </w:rPr>
+        <w:t xml:space="preserve">his is </w:t>
+      </w:r>
+      <w:r>
+        <w:rPr>
+          <w:sz w:val="24"/>
+          <w:szCs w:val="24"/>
+        </w:rPr>
+        <w:t>because the mean population of democratic counties is a lot higher than the republican counties which means the higher total population counties are inclined towards Democrats.</w:t>
+      </w:r>
+      <w:r>
+        <w:rPr>
+          <w:sz w:val="24"/>
+          <w:szCs w:val="24"/>
         </w:rPr>
         <w:br/>
       </w:r>
       <w:r>
         <w:rPr>
-          <w:rFonts w:ascii="Helvetica" w:hAnsi="Helvetica" w:cs="Helvetica"/>
-          <w:color w:val="000000"/>
-          <w:sz w:val="21"/>
-          <w:szCs w:val="21"/>
-          <w:shd w:val="clear" w:color="auto" w:fill="FFFFFF"/>
-        </w:rPr>
-        <w:t xml:space="preserve">Education level(Percent Less than </w:t>
-      </w:r>
-      <w:proofErr w:type="spellStart"/>
-      <w:r>
-        <w:rPr>
-          <w:rFonts w:ascii="Helvetica" w:hAnsi="Helvetica" w:cs="Helvetica"/>
-          <w:color w:val="000000"/>
-          <w:sz w:val="21"/>
-          <w:szCs w:val="21"/>
-          <w:shd w:val="clear" w:color="auto" w:fill="FFFFFF"/>
-        </w:rPr>
-        <w:t>Bachelors</w:t>
-      </w:r>
-      <w:proofErr w:type="spellEnd"/>
-      <w:r>
-        <w:rPr>
-          <w:rFonts w:ascii="Helvetica" w:hAnsi="Helvetica" w:cs="Helvetica"/>
-          <w:color w:val="000000"/>
-          <w:sz w:val="21"/>
-          <w:szCs w:val="21"/>
-          <w:shd w:val="clear" w:color="auto" w:fill="FFFFFF"/>
-        </w:rPr>
-        <w:t xml:space="preserve"> Degree) and Age(Percent Age 29 and </w:t>
-      </w:r>
-      <w:proofErr w:type="spellStart"/>
-      <w:r>
-        <w:rPr>
-          <w:rFonts w:ascii="Helvetica" w:hAnsi="Helvetica" w:cs="Helvetica"/>
-          <w:color w:val="000000"/>
-          <w:sz w:val="21"/>
-          <w:szCs w:val="21"/>
-          <w:shd w:val="clear" w:color="auto" w:fill="FFFFFF"/>
-        </w:rPr>
-        <w:t>Under,Percent</w:t>
-      </w:r>
-      <w:proofErr w:type="spellEnd"/>
-      <w:r>
-        <w:rPr>
-          <w:rFonts w:ascii="Helvetica" w:hAnsi="Helvetica" w:cs="Helvetica"/>
-          <w:color w:val="000000"/>
-          <w:sz w:val="21"/>
-          <w:szCs w:val="21"/>
-          <w:shd w:val="clear" w:color="auto" w:fill="FFFFFF"/>
-        </w:rPr>
-        <w:t xml:space="preserve"> Age 65 and Older) are also important variables because according to the plots the values of democrats and republicans in these variables vary a lot.</w:t>
+          <w:i/>
+          <w:iCs/>
+          <w:sz w:val="24"/>
+          <w:szCs w:val="24"/>
+        </w:rPr>
+        <w:t>Education level</w:t>
+      </w:r>
+      <w:r>
+        <w:rPr>
+          <w:i/>
+          <w:iCs/>
+          <w:sz w:val="24"/>
+          <w:szCs w:val="24"/>
+        </w:rPr>
+        <w:t xml:space="preserve"> </w:t>
+      </w:r>
+      <w:r>
+        <w:rPr>
+          <w:i/>
+          <w:iCs/>
+          <w:sz w:val="24"/>
+          <w:szCs w:val="24"/>
+        </w:rPr>
+        <w:t>(Percent Less than Bachelor</w:t>
+      </w:r>
+      <w:r>
+        <w:rPr>
+          <w:i/>
+          <w:iCs/>
+          <w:sz w:val="24"/>
+          <w:szCs w:val="24"/>
+        </w:rPr>
+        <w:t>’</w:t>
+      </w:r>
+      <w:r>
+        <w:rPr>
+          <w:i/>
+          <w:iCs/>
+          <w:sz w:val="24"/>
+          <w:szCs w:val="24"/>
+        </w:rPr>
+        <w:t>s Degree)</w:t>
+      </w:r>
+      <w:r>
+        <w:rPr>
+          <w:sz w:val="24"/>
+          <w:szCs w:val="24"/>
+        </w:rPr>
+        <w:t xml:space="preserve"> and </w:t>
+      </w:r>
+      <w:r>
+        <w:rPr>
+          <w:i/>
+          <w:iCs/>
+          <w:sz w:val="24"/>
+          <w:szCs w:val="24"/>
+        </w:rPr>
+        <w:t>Age</w:t>
+      </w:r>
+      <w:r>
+        <w:rPr>
+          <w:i/>
+          <w:iCs/>
+          <w:sz w:val="24"/>
+          <w:szCs w:val="24"/>
+        </w:rPr>
+        <w:t xml:space="preserve"> </w:t>
+      </w:r>
+      <w:r>
+        <w:rPr>
+          <w:i/>
+          <w:iCs/>
+          <w:sz w:val="24"/>
+          <w:szCs w:val="24"/>
+        </w:rPr>
+        <w:t>(Percent Age 29 and Under,</w:t>
+      </w:r>
+      <w:r>
+        <w:rPr>
+          <w:i/>
+          <w:iCs/>
+          <w:sz w:val="24"/>
+          <w:szCs w:val="24"/>
+        </w:rPr>
+        <w:t xml:space="preserve"> </w:t>
+      </w:r>
+      <w:r>
+        <w:rPr>
+          <w:i/>
+          <w:iCs/>
+          <w:sz w:val="24"/>
+          <w:szCs w:val="24"/>
+        </w:rPr>
+        <w:t>Percent Age 65 and Older)</w:t>
+      </w:r>
+      <w:r>
+        <w:rPr>
+          <w:sz w:val="24"/>
+          <w:szCs w:val="24"/>
+        </w:rPr>
+        <w:t xml:space="preserve"> are also important variables because according to the plots the values of democrats and republicans in these variables vary a lot.</w:t>
       </w:r>
     </w:p>
     <w:p/>
@@ -837,6 +1884,7 @@
     <w:lsdException w:name="HTML Sample" w:semiHidden="1" w:unhideWhenUsed="1"/>
     <w:lsdException w:name="HTML Typewriter" w:semiHidden="1" w:unhideWhenUsed="1"/>
     <w:lsdException w:name="HTML Variable" w:semiHidden="1" w:unhideWhenUsed="1"/>
+    <w:lsdException w:name="Normal Table" w:semiHidden="1" w:unhideWhenUsed="1"/>
     <w:lsdException w:name="annotation subject" w:semiHidden="1" w:unhideWhenUsed="1"/>
     <w:lsdException w:name="No List" w:semiHidden="1" w:unhideWhenUsed="1"/>
     <w:lsdException w:name="Outline List 1" w:semiHidden="1" w:unhideWhenUsed="1"/>
@@ -883,8 +1931,10 @@
     <w:lsdException w:name="Table Subtle 2" w:semiHidden="1" w:unhideWhenUsed="1"/>
     <w:lsdException w:name="Table Web 1" w:semiHidden="1" w:unhideWhenUsed="1"/>
     <w:lsdException w:name="Table Web 2" w:semiHidden="1" w:unhideWhenUsed="1"/>
+    <w:lsdException w:name="Table Web 3" w:semiHidden="1" w:unhideWhenUsed="1"/>
     <w:lsdException w:name="Balloon Text" w:semiHidden="1" w:unhideWhenUsed="1"/>
     <w:lsdException w:name="Table Grid" w:uiPriority="39"/>
+    <w:lsdException w:name="Table Theme" w:semiHidden="1" w:unhideWhenUsed="1"/>
     <w:lsdException w:name="Placeholder Text" w:semiHidden="1"/>
     <w:lsdException w:name="No Spacing" w:uiPriority="1" w:qFormat="1"/>
     <w:lsdException w:name="Light Shading" w:uiPriority="60"/>

</xml_diff>